<commit_message>
more mobile responsive+form fixed/GB
</commit_message>
<xml_diff>
--- a/src/Files/Zenf-resume - ONLINE.docx
+++ b/src/Files/Zenf-resume - ONLINE.docx
@@ -92,15 +92,13 @@
         </w:rPr>
         <w:br/>
       </w:r>
-      <w:hyperlink r:id="rId8" w:history="1">
-        <w:r>
-          <w:rPr>
-            <w:rStyle w:val="Hyperlink"/>
-            <w:rFonts w:cs="Calibri"/>
-          </w:rPr>
-          <w:t>https://zenfarhat.github.io/portfoliowebsite/</w:t>
-        </w:r>
-      </w:hyperlink>
+      <w:r>
+        <w:rPr>
+          <w:color w:val="2F5496" w:themeColor="accent1" w:themeShade="BF"/>
+          <w:u w:val="single"/>
+        </w:rPr>
+        <w:t>https://zenfarhat.com/</w:t>
+      </w:r>
     </w:p>
     <w:p>
       <w:pPr>
@@ -780,7 +778,25 @@
           <w:sz w:val="18"/>
           <w:szCs w:val="18"/>
         </w:rPr>
-        <w:t xml:space="preserve">Utilized Reactis to develop a mobile-responsive, user-friendly Amazon clone website with back-end features, including log-in and cart systems. </w:t>
+        <w:t xml:space="preserve">Utilized </w:t>
+      </w:r>
+      <w:proofErr w:type="spellStart"/>
+      <w:r>
+        <w:rPr>
+          <w:rFonts w:cs="Calibri"/>
+          <w:sz w:val="18"/>
+          <w:szCs w:val="18"/>
+        </w:rPr>
+        <w:t>Reactis</w:t>
+      </w:r>
+      <w:proofErr w:type="spellEnd"/>
+      <w:r>
+        <w:rPr>
+          <w:rFonts w:cs="Calibri"/>
+          <w:sz w:val="18"/>
+          <w:szCs w:val="18"/>
+        </w:rPr>
+        <w:t xml:space="preserve"> to develop a mobile-responsive, user-friendly Amazon clone website with back-end features, including log-in and cart systems. </w:t>
       </w:r>
     </w:p>
     <w:p>
@@ -904,7 +920,27 @@
           <w:sz w:val="18"/>
           <w:szCs w:val="18"/>
         </w:rPr>
-        <w:t xml:space="preserve">Studied Tesla’s website to develop a clone emulating the original’s primary features while adding new front-end properties with Reactis. </w:t>
+        <w:t xml:space="preserve">Studied Tesla’s website to develop a clone emulating the original’s primary features while adding new front-end properties with </w:t>
+      </w:r>
+      <w:proofErr w:type="spellStart"/>
+      <w:r>
+        <w:rPr>
+          <w:rFonts w:cs="Calibri"/>
+          <w:color w:val="000000" w:themeColor="text1"/>
+          <w:sz w:val="18"/>
+          <w:szCs w:val="18"/>
+        </w:rPr>
+        <w:t>Reactis</w:t>
+      </w:r>
+      <w:proofErr w:type="spellEnd"/>
+      <w:r>
+        <w:rPr>
+          <w:rFonts w:cs="Calibri"/>
+          <w:color w:val="000000" w:themeColor="text1"/>
+          <w:sz w:val="18"/>
+          <w:szCs w:val="18"/>
+        </w:rPr>
+        <w:t xml:space="preserve">. </w:t>
       </w:r>
     </w:p>
     <w:p>
@@ -1022,7 +1058,25 @@
           <w:sz w:val="18"/>
           <w:szCs w:val="18"/>
         </w:rPr>
-        <w:t xml:space="preserve">Revamped a portfolio website for responsivity and user-friendliness with reproducible code and traceable development on Github. </w:t>
+        <w:t xml:space="preserve">Revamped a portfolio website for responsivity and user-friendliness with reproducible code and traceable development on </w:t>
+      </w:r>
+      <w:proofErr w:type="spellStart"/>
+      <w:r>
+        <w:rPr>
+          <w:rFonts w:cs="Calibri"/>
+          <w:sz w:val="18"/>
+          <w:szCs w:val="18"/>
+        </w:rPr>
+        <w:t>Github</w:t>
+      </w:r>
+      <w:proofErr w:type="spellEnd"/>
+      <w:r>
+        <w:rPr>
+          <w:rFonts w:cs="Calibri"/>
+          <w:sz w:val="18"/>
+          <w:szCs w:val="18"/>
+        </w:rPr>
+        <w:t xml:space="preserve">. </w:t>
       </w:r>
     </w:p>
     <w:p>
@@ -1571,7 +1625,27 @@
           <w:sz w:val="18"/>
           <w:szCs w:val="18"/>
         </w:rPr>
-        <w:t xml:space="preserve">Suite / HTML 5 / CSS3 / JavaScript / Java / Bootstrap 4 &amp; 5 / Unity / C# / NodeJS / React / Sass / Github / MongoDB / Google Firebase / Figma / wireframing </w:t>
+        <w:t xml:space="preserve">Suite / HTML 5 / CSS3 / JavaScript / Java / Bootstrap 4 &amp; 5 / Unity / C# / NodeJS / React / Sass / </w:t>
+      </w:r>
+      <w:proofErr w:type="spellStart"/>
+      <w:r>
+        <w:rPr>
+          <w:rFonts w:cs="Calibri"/>
+          <w:color w:val="000000" w:themeColor="text1"/>
+          <w:sz w:val="18"/>
+          <w:szCs w:val="18"/>
+        </w:rPr>
+        <w:t>Github</w:t>
+      </w:r>
+      <w:proofErr w:type="spellEnd"/>
+      <w:r>
+        <w:rPr>
+          <w:rFonts w:cs="Calibri"/>
+          <w:color w:val="000000" w:themeColor="text1"/>
+          <w:sz w:val="18"/>
+          <w:szCs w:val="18"/>
+        </w:rPr>
+        <w:t xml:space="preserve"> / MongoDB / Google Firebase / Figma / wireframing </w:t>
       </w:r>
     </w:p>
     <w:p>
@@ -1732,11 +1806,33 @@
           <w:szCs w:val="18"/>
           <w:lang w:eastAsia="ja-JP"/>
         </w:rPr>
-        <w:t xml:space="preserve">Guitar, gaming &amp; game development, camping </w:t>
+        <w:t xml:space="preserve">Guitar, gaming &amp; game development, </w:t>
+      </w:r>
+      <w:proofErr w:type="gramStart"/>
+      <w:r>
+        <w:rPr>
+          <w:rFonts w:cs="Calibri"/>
+          <w:color w:val="000000" w:themeColor="text1"/>
+          <w:sz w:val="18"/>
+          <w:szCs w:val="18"/>
+          <w:lang w:eastAsia="ja-JP"/>
+        </w:rPr>
+        <w:t>camping</w:t>
+      </w:r>
+      <w:proofErr w:type="gramEnd"/>
+      <w:r>
+        <w:rPr>
+          <w:rFonts w:cs="Calibri"/>
+          <w:color w:val="000000" w:themeColor="text1"/>
+          <w:sz w:val="18"/>
+          <w:szCs w:val="18"/>
+          <w:lang w:eastAsia="ja-JP"/>
+        </w:rPr>
+        <w:t xml:space="preserve"> </w:t>
       </w:r>
     </w:p>
     <w:sectPr>
-      <w:headerReference w:type="default" r:id="rId9"/>
+      <w:headerReference w:type="default" r:id="rId8"/>
       <w:pgSz w:w="12240" w:h="15840"/>
       <w:pgMar w:top="0" w:right="720" w:bottom="0" w:left="720" w:header="288" w:footer="720" w:gutter="0"/>
       <w:cols w:space="720"/>

</xml_diff>